<commit_message>
Compte rendu JPEG (docx)
</commit_message>
<xml_diff>
--- a/CompteRenduJPEGSource.docx
+++ b/CompteRenduJPEGSource.docx
@@ -2,67 +2,1373 @@
 <file path=word/document.xml><?xml version="1.0" encoding="utf-8"?>
 <w:document xmlns:wpc="http://schemas.microsoft.com/office/word/2010/wordprocessingCanvas" xmlns:cx="http://schemas.microsoft.com/office/drawing/2014/chartex" xmlns:cx1="http://schemas.microsoft.com/office/drawing/2015/9/8/chartex" xmlns:cx2="http://schemas.microsoft.com/office/drawing/2015/10/21/chartex" xmlns:cx3="http://schemas.microsoft.com/office/drawing/2016/5/9/chartex" xmlns:cx4="http://schemas.microsoft.com/office/drawing/2016/5/10/chartex" xmlns:cx5="http://schemas.microsoft.com/office/drawing/2016/5/11/chartex" xmlns:cx6="http://schemas.microsoft.com/office/drawing/2016/5/12/chartex" xmlns:cx7="http://schemas.microsoft.com/office/drawing/2016/5/13/chartex" xmlns:cx8="http://schemas.microsoft.com/office/drawing/2016/5/14/chartex" xmlns:mc="http://schemas.openxmlformats.org/markup-compatibility/2006" xmlns:aink="http://schemas.microsoft.com/office/drawing/2016/ink" xmlns:am3d="http://schemas.microsoft.com/office/drawing/2017/model3d" xmlns:o="urn:schemas-microsoft-com:office:office" xmlns:r="http://schemas.openxmlformats.org/officeDocument/2006/relationships" xmlns:m="http://schemas.openxmlformats.org/officeDocument/2006/math" xmlns:v="urn:schemas-microsoft-com:vml" xmlns:wp14="http://schemas.microsoft.com/office/word/2010/wordprocessingDrawing" xmlns:wp="http://schemas.openxmlformats.org/drawingml/2006/wordprocessingDrawing" xmlns:w10="urn:schemas-microsoft-com:office:word" xmlns:w="http://schemas.openxmlformats.org/wordprocessingml/2006/main" xmlns:w14="http://schemas.microsoft.com/office/word/2010/wordml" xmlns:w15="http://schemas.microsoft.com/office/word/2012/wordml" xmlns:w16cid="http://schemas.microsoft.com/office/word/2016/wordml/cid" xmlns:w16se="http://schemas.microsoft.com/office/word/2015/wordml/symex" xmlns:wpg="http://schemas.microsoft.com/office/word/2010/wordprocessingGroup" xmlns:wpi="http://schemas.microsoft.com/office/word/2010/wordprocessingInk" xmlns:wne="http://schemas.microsoft.com/office/word/2006/wordml" xmlns:wps="http://schemas.microsoft.com/office/word/2010/wordprocessingShape" mc:Ignorable="w14 w15 w16se w16cid wp14">
   <w:body>
-    <w:p>
-      <w:r>
-        <w:t>Page de garde</w:t>
-      </w:r>
-    </w:p>
-    <w:p/>
-    <w:p>
-      <w:r>
-        <w:br w:type="page"/>
-      </w:r>
-    </w:p>
-    <w:p>
-      <w:r>
-        <w:lastRenderedPageBreak/>
-        <w:t>Sommaire + Intro</w:t>
-      </w:r>
-    </w:p>
     <w:p/>
     <w:p/>
-    <w:p>
-      <w:r>
+    <w:p/>
+    <w:p/>
+    <w:p/>
+    <w:p/>
+    <w:p>
+      <w:pPr>
+        <w:jc w:val="center"/>
+        <w:rPr>
+          <w:b/>
+          <w:sz w:val="52"/>
+        </w:rPr>
+      </w:pPr>
+      <w:r>
+        <w:rPr>
+          <w:b/>
+          <w:sz w:val="52"/>
+        </w:rPr>
+        <w:t>Compte rendu de projet de Télécommunications</w:t>
+      </w:r>
+    </w:p>
+    <w:p>
+      <w:pPr>
+        <w:jc w:val="center"/>
+      </w:pPr>
+    </w:p>
+    <w:p>
+      <w:pPr>
+        <w:jc w:val="center"/>
+      </w:pPr>
+    </w:p>
+    <w:p>
+      <w:pPr>
+        <w:jc w:val="center"/>
+        <w:rPr>
+          <w:sz w:val="28"/>
+        </w:rPr>
+      </w:pPr>
+      <w:r>
+        <w:rPr>
+          <w:sz w:val="28"/>
+        </w:rPr>
+        <w:t>Mai 2019</w:t>
+      </w:r>
+    </w:p>
+    <w:p>
+      <w:pPr>
+        <w:jc w:val="center"/>
+      </w:pPr>
+    </w:p>
+    <w:p>
+      <w:pPr>
+        <w:jc w:val="center"/>
+      </w:pPr>
+    </w:p>
+    <w:p>
+      <w:pPr>
+        <w:jc w:val="center"/>
+      </w:pPr>
+    </w:p>
+    <w:p>
+      <w:pPr>
+        <w:jc w:val="center"/>
+        <w:rPr>
+          <w:sz w:val="40"/>
+          <w:lang w:val="en-US"/>
+        </w:rPr>
+      </w:pPr>
+      <w:proofErr w:type="spellStart"/>
+      <w:r>
+        <w:rPr>
+          <w:sz w:val="40"/>
+          <w:lang w:val="en-US"/>
+        </w:rPr>
+        <w:t>Théo</w:t>
+      </w:r>
+      <w:proofErr w:type="spellEnd"/>
+      <w:r>
+        <w:rPr>
+          <w:sz w:val="40"/>
+          <w:lang w:val="en-US"/>
+        </w:rPr>
+        <w:t xml:space="preserve"> Vazquez, </w:t>
+      </w:r>
+      <w:proofErr w:type="spellStart"/>
+      <w:r>
+        <w:rPr>
+          <w:sz w:val="40"/>
+          <w:lang w:val="en-US"/>
+        </w:rPr>
+        <w:t>Aymen</w:t>
+      </w:r>
+      <w:proofErr w:type="spellEnd"/>
+      <w:r>
+        <w:rPr>
+          <w:sz w:val="40"/>
+          <w:lang w:val="en-US"/>
+        </w:rPr>
+        <w:t xml:space="preserve"> Ben Abdallah</w:t>
+      </w:r>
+      <w:r>
+        <w:rPr>
+          <w:sz w:val="40"/>
+          <w:lang w:val="en-US"/>
+        </w:rPr>
+        <w:t xml:space="preserve">, </w:t>
+      </w:r>
+      <w:r>
+        <w:rPr>
+          <w:sz w:val="40"/>
+          <w:lang w:val="en-US"/>
+        </w:rPr>
+        <w:br/>
+        <w:t xml:space="preserve">Hugo </w:t>
+      </w:r>
+      <w:proofErr w:type="spellStart"/>
+      <w:r>
+        <w:rPr>
+          <w:sz w:val="40"/>
+          <w:lang w:val="en-US"/>
+        </w:rPr>
+        <w:t>Georgenthum</w:t>
+      </w:r>
+      <w:proofErr w:type="spellEnd"/>
+      <w:r>
+        <w:rPr>
+          <w:sz w:val="40"/>
+          <w:lang w:val="en-US"/>
+        </w:rPr>
+        <w:t xml:space="preserve">, Vincent </w:t>
+      </w:r>
+      <w:proofErr w:type="spellStart"/>
+      <w:r>
+        <w:rPr>
+          <w:sz w:val="40"/>
+          <w:lang w:val="en-US"/>
+        </w:rPr>
+        <w:t>Dambrine</w:t>
+      </w:r>
+      <w:proofErr w:type="spellEnd"/>
+    </w:p>
+    <w:p>
+      <w:pPr>
+        <w:rPr>
+          <w:lang w:val="en-US"/>
+        </w:rPr>
+      </w:pPr>
+    </w:p>
+    <w:p>
+      <w:pPr>
+        <w:rPr>
+          <w:lang w:val="en-US"/>
+        </w:rPr>
+      </w:pPr>
+      <w:r>
+        <w:rPr>
+          <w:lang w:val="en-US"/>
+        </w:rPr>
         <w:br w:type="page"/>
       </w:r>
     </w:p>
-    <w:p>
+    <w:sdt>
+      <w:sdtPr>
+        <w:id w:val="2096053437"/>
+        <w:docPartObj>
+          <w:docPartGallery w:val="Table of Contents"/>
+          <w:docPartUnique/>
+        </w:docPartObj>
+      </w:sdtPr>
+      <w:sdtEndPr>
+        <w:rPr>
+          <w:rFonts w:asciiTheme="minorHAnsi" w:eastAsiaTheme="minorHAnsi" w:hAnsiTheme="minorHAnsi" w:cstheme="minorBidi"/>
+          <w:b/>
+          <w:bCs/>
+          <w:color w:val="auto"/>
+          <w:sz w:val="22"/>
+          <w:szCs w:val="22"/>
+          <w:lang w:eastAsia="en-US"/>
+        </w:rPr>
+      </w:sdtEndPr>
+      <w:sdtContent>
+        <w:p>
+          <w:pPr>
+            <w:pStyle w:val="En-ttedetabledesmatires"/>
+          </w:pPr>
+          <w:r>
+            <w:t>Table des matières</w:t>
+          </w:r>
+          <w:bookmarkStart w:id="0" w:name="_GoBack"/>
+          <w:bookmarkEnd w:id="0"/>
+        </w:p>
+        <w:p>
+          <w:pPr>
+            <w:rPr>
+              <w:lang w:eastAsia="fr-FR"/>
+            </w:rPr>
+          </w:pPr>
+        </w:p>
+        <w:p>
+          <w:pPr>
+            <w:pStyle w:val="TM1"/>
+            <w:tabs>
+              <w:tab w:val="right" w:leader="dot" w:pos="9062"/>
+            </w:tabs>
+            <w:rPr>
+              <w:noProof/>
+            </w:rPr>
+          </w:pPr>
+          <w:r>
+            <w:fldChar w:fldCharType="begin"/>
+          </w:r>
+          <w:r>
+            <w:instrText xml:space="preserve"> TOC \o "1-3" \h \z \u </w:instrText>
+          </w:r>
+          <w:r>
+            <w:fldChar w:fldCharType="separate"/>
+          </w:r>
+          <w:hyperlink w:anchor="_Toc9265426" w:history="1">
+            <w:r>
+              <w:rPr>
+                <w:rStyle w:val="Lienhypertexte"/>
+                <w:noProof/>
+              </w:rPr>
+              <w:t>Présentation de la compression en format JPEG</w:t>
+            </w:r>
+            <w:r>
+              <w:rPr>
+                <w:noProof/>
+                <w:webHidden/>
+              </w:rPr>
+              <w:tab/>
+            </w:r>
+            <w:r>
+              <w:rPr>
+                <w:noProof/>
+                <w:webHidden/>
+              </w:rPr>
+              <w:fldChar w:fldCharType="begin"/>
+            </w:r>
+            <w:r>
+              <w:rPr>
+                <w:noProof/>
+                <w:webHidden/>
+              </w:rPr>
+              <w:instrText xml:space="preserve"> PAGEREF _Toc9265426 \h </w:instrText>
+            </w:r>
+            <w:r>
+              <w:rPr>
+                <w:noProof/>
+                <w:webHidden/>
+              </w:rPr>
+            </w:r>
+            <w:r>
+              <w:rPr>
+                <w:noProof/>
+                <w:webHidden/>
+              </w:rPr>
+              <w:fldChar w:fldCharType="separate"/>
+            </w:r>
+            <w:r>
+              <w:rPr>
+                <w:noProof/>
+                <w:webHidden/>
+              </w:rPr>
+              <w:t>3</w:t>
+            </w:r>
+            <w:r>
+              <w:rPr>
+                <w:noProof/>
+                <w:webHidden/>
+              </w:rPr>
+              <w:fldChar w:fldCharType="end"/>
+            </w:r>
+          </w:hyperlink>
+        </w:p>
+        <w:p>
+          <w:pPr>
+            <w:pStyle w:val="TM1"/>
+            <w:tabs>
+              <w:tab w:val="right" w:leader="dot" w:pos="9062"/>
+            </w:tabs>
+            <w:rPr>
+              <w:noProof/>
+            </w:rPr>
+          </w:pPr>
+          <w:hyperlink w:anchor="_Toc9265427" w:history="1">
+            <w:r>
+              <w:rPr>
+                <w:rStyle w:val="Lienhypertexte"/>
+                <w:noProof/>
+              </w:rPr>
+              <w:t>Présentation de la décompression en format JPEG</w:t>
+            </w:r>
+            <w:r>
+              <w:rPr>
+                <w:noProof/>
+                <w:webHidden/>
+              </w:rPr>
+              <w:tab/>
+            </w:r>
+            <w:r>
+              <w:rPr>
+                <w:noProof/>
+                <w:webHidden/>
+              </w:rPr>
+              <w:fldChar w:fldCharType="begin"/>
+            </w:r>
+            <w:r>
+              <w:rPr>
+                <w:noProof/>
+                <w:webHidden/>
+              </w:rPr>
+              <w:instrText xml:space="preserve"> PAGEREF _Toc9265427 \h </w:instrText>
+            </w:r>
+            <w:r>
+              <w:rPr>
+                <w:noProof/>
+                <w:webHidden/>
+              </w:rPr>
+            </w:r>
+            <w:r>
+              <w:rPr>
+                <w:noProof/>
+                <w:webHidden/>
+              </w:rPr>
+              <w:fldChar w:fldCharType="separate"/>
+            </w:r>
+            <w:r>
+              <w:rPr>
+                <w:noProof/>
+                <w:webHidden/>
+              </w:rPr>
+              <w:t>5</w:t>
+            </w:r>
+            <w:r>
+              <w:rPr>
+                <w:noProof/>
+                <w:webHidden/>
+              </w:rPr>
+              <w:fldChar w:fldCharType="end"/>
+            </w:r>
+          </w:hyperlink>
+        </w:p>
+        <w:p>
+          <w:pPr>
+            <w:pStyle w:val="TM1"/>
+            <w:tabs>
+              <w:tab w:val="right" w:leader="dot" w:pos="9062"/>
+            </w:tabs>
+            <w:rPr>
+              <w:noProof/>
+            </w:rPr>
+          </w:pPr>
+          <w:hyperlink w:anchor="_Toc9265428" w:history="1">
+            <w:r>
+              <w:rPr>
+                <w:rStyle w:val="Lienhypertexte"/>
+                <w:noProof/>
+              </w:rPr>
+              <w:t>Observations</w:t>
+            </w:r>
+            <w:r>
+              <w:rPr>
+                <w:noProof/>
+                <w:webHidden/>
+              </w:rPr>
+              <w:tab/>
+            </w:r>
+            <w:r>
+              <w:rPr>
+                <w:noProof/>
+                <w:webHidden/>
+              </w:rPr>
+              <w:fldChar w:fldCharType="begin"/>
+            </w:r>
+            <w:r>
+              <w:rPr>
+                <w:noProof/>
+                <w:webHidden/>
+              </w:rPr>
+              <w:instrText xml:space="preserve"> PAGEREF _Toc9265428 \h </w:instrText>
+            </w:r>
+            <w:r>
+              <w:rPr>
+                <w:noProof/>
+                <w:webHidden/>
+              </w:rPr>
+            </w:r>
+            <w:r>
+              <w:rPr>
+                <w:noProof/>
+                <w:webHidden/>
+              </w:rPr>
+              <w:fldChar w:fldCharType="separate"/>
+            </w:r>
+            <w:r>
+              <w:rPr>
+                <w:noProof/>
+                <w:webHidden/>
+              </w:rPr>
+              <w:t>6</w:t>
+            </w:r>
+            <w:r>
+              <w:rPr>
+                <w:noProof/>
+                <w:webHidden/>
+              </w:rPr>
+              <w:fldChar w:fldCharType="end"/>
+            </w:r>
+          </w:hyperlink>
+        </w:p>
+        <w:p>
+          <w:pPr>
+            <w:pStyle w:val="TM1"/>
+            <w:tabs>
+              <w:tab w:val="right" w:leader="dot" w:pos="9062"/>
+            </w:tabs>
+            <w:rPr>
+              <w:noProof/>
+            </w:rPr>
+          </w:pPr>
+          <w:hyperlink w:anchor="_Toc9265429" w:history="1">
+            <w:r>
+              <w:rPr>
+                <w:rStyle w:val="Lienhypertexte"/>
+                <w:noProof/>
+              </w:rPr>
+              <w:t>Robustesse face à la transmission par canal AWGN</w:t>
+            </w:r>
+            <w:r>
+              <w:rPr>
+                <w:noProof/>
+                <w:webHidden/>
+              </w:rPr>
+              <w:tab/>
+            </w:r>
+            <w:r>
+              <w:rPr>
+                <w:noProof/>
+                <w:webHidden/>
+              </w:rPr>
+              <w:fldChar w:fldCharType="begin"/>
+            </w:r>
+            <w:r>
+              <w:rPr>
+                <w:noProof/>
+                <w:webHidden/>
+              </w:rPr>
+              <w:instrText xml:space="preserve"> PAGEREF _Toc9265429 \h </w:instrText>
+            </w:r>
+            <w:r>
+              <w:rPr>
+                <w:noProof/>
+                <w:webHidden/>
+              </w:rPr>
+            </w:r>
+            <w:r>
+              <w:rPr>
+                <w:noProof/>
+                <w:webHidden/>
+              </w:rPr>
+              <w:fldChar w:fldCharType="separate"/>
+            </w:r>
+            <w:r>
+              <w:rPr>
+                <w:noProof/>
+                <w:webHidden/>
+              </w:rPr>
+              <w:t>7</w:t>
+            </w:r>
+            <w:r>
+              <w:rPr>
+                <w:noProof/>
+                <w:webHidden/>
+              </w:rPr>
+              <w:fldChar w:fldCharType="end"/>
+            </w:r>
+          </w:hyperlink>
+        </w:p>
+        <w:p>
+          <w:r>
+            <w:rPr>
+              <w:b/>
+              <w:bCs/>
+            </w:rPr>
+            <w:fldChar w:fldCharType="end"/>
+          </w:r>
+        </w:p>
+      </w:sdtContent>
+    </w:sdt>
+    <w:p/>
+    <w:p>
+      <w:r>
+        <w:br w:type="page"/>
+      </w:r>
+    </w:p>
+    <w:p>
+      <w:pPr>
+        <w:pStyle w:val="Titre1"/>
+      </w:pPr>
+      <w:bookmarkStart w:id="1" w:name="_Toc9265426"/>
       <w:r>
         <w:lastRenderedPageBreak/>
-        <w:t>Présentation</w:t>
-      </w:r>
-      <w:r>
-        <w:t xml:space="preserve"> sans chaine de </w:t>
+        <w:t>Présentation de la compression en format JPEG</w:t>
+      </w:r>
+      <w:bookmarkEnd w:id="1"/>
+    </w:p>
+    <w:p/>
+    <w:p>
+      <w:pPr>
+        <w:jc w:val="center"/>
+      </w:pPr>
+      <w:r>
+        <w:t xml:space="preserve">La compression en JPEG n’accepte que des images en RGB (si elle est en niveau de gris, comme </w:t>
       </w:r>
       <w:proofErr w:type="spellStart"/>
       <w:r>
-        <w:t>transmi</w:t>
+        <w:t>barbara</w:t>
       </w:r>
       <w:proofErr w:type="spellEnd"/>
-    </w:p>
-    <w:p>
-      <w:r>
-        <w:t>Explique chaine de compression (3*3 images -&gt; Original, DCT, Quantification)</w:t>
-      </w:r>
-    </w:p>
-    <w:p>
-      <w:r>
-        <w:t>Explique chaine de décompression (3*1 images -&gt; Image décompressée) avec zoom sur les parties sensibles (pour voir les carrés de 8*8).</w:t>
-      </w:r>
-    </w:p>
-    <w:p>
-      <w:r>
-        <w:t xml:space="preserve">Ajout de chaine de </w:t>
+      <w:r>
+        <w:t>, il faut d’abord la convertir en RGB)</w:t>
+      </w:r>
+      <w:r>
+        <w:t>, carrées</w:t>
+      </w:r>
+      <w:r>
+        <w:t xml:space="preserve"> et</w:t>
+      </w:r>
+      <w:r>
+        <w:t xml:space="preserve"> de tailles multiples de 8 (</w:t>
+      </w:r>
+      <w:r>
+        <w:t xml:space="preserve">par exemple, </w:t>
+      </w:r>
+      <w:r>
+        <w:t>toutes nos images</w:t>
+      </w:r>
+      <w:r>
+        <w:t xml:space="preserve"> de test</w:t>
+      </w:r>
+      <w:r>
+        <w:t xml:space="preserve"> sont en 512*512).</w:t>
+      </w:r>
+    </w:p>
+    <w:p>
+      <w:pPr>
+        <w:jc w:val="center"/>
+      </w:pPr>
+    </w:p>
+    <w:p>
+      <w:pPr>
+        <w:jc w:val="center"/>
+      </w:pPr>
+      <w:r>
+        <w:rPr>
+          <w:noProof/>
+        </w:rPr>
+        <w:drawing>
+          <wp:inline distT="0" distB="0" distL="0" distR="0">
+            <wp:extent cx="5743575" cy="1981200"/>
+            <wp:effectExtent l="0" t="0" r="9525" b="0"/>
+            <wp:docPr id="2" name="Image 2"/>
+            <wp:cNvGraphicFramePr>
+              <a:graphicFrameLocks xmlns:a="http://schemas.openxmlformats.org/drawingml/2006/main" noChangeAspect="1"/>
+            </wp:cNvGraphicFramePr>
+            <a:graphic xmlns:a="http://schemas.openxmlformats.org/drawingml/2006/main">
+              <a:graphicData uri="http://schemas.openxmlformats.org/drawingml/2006/picture">
+                <pic:pic xmlns:pic="http://schemas.openxmlformats.org/drawingml/2006/picture">
+                  <pic:nvPicPr>
+                    <pic:cNvPr id="0" name="Picture 2"/>
+                    <pic:cNvPicPr>
+                      <a:picLocks noChangeAspect="1" noChangeArrowheads="1"/>
+                    </pic:cNvPicPr>
+                  </pic:nvPicPr>
+                  <pic:blipFill>
+                    <a:blip r:embed="rId7" cstate="print">
+                      <a:extLst>
+                        <a:ext uri="{28A0092B-C50C-407E-A947-70E740481C1C}">
+                          <a14:useLocalDpi xmlns:a14="http://schemas.microsoft.com/office/drawing/2010/main" val="0"/>
+                        </a:ext>
+                      </a:extLst>
+                    </a:blip>
+                    <a:srcRect/>
+                    <a:stretch>
+                      <a:fillRect/>
+                    </a:stretch>
+                  </pic:blipFill>
+                  <pic:spPr bwMode="auto">
+                    <a:xfrm>
+                      <a:off x="0" y="0"/>
+                      <a:ext cx="5743575" cy="1981200"/>
+                    </a:xfrm>
+                    <a:prstGeom prst="rect">
+                      <a:avLst/>
+                    </a:prstGeom>
+                    <a:noFill/>
+                    <a:ln>
+                      <a:noFill/>
+                    </a:ln>
+                  </pic:spPr>
+                </pic:pic>
+              </a:graphicData>
+            </a:graphic>
+          </wp:inline>
+        </w:drawing>
+      </w:r>
+    </w:p>
+    <w:p>
+      <w:pPr>
+        <w:jc w:val="center"/>
+        <w:rPr>
+          <w:i/>
+        </w:rPr>
+      </w:pPr>
+      <w:r>
+        <w:rPr>
+          <w:b/>
+          <w:i/>
+        </w:rPr>
+        <w:t xml:space="preserve">Figure 1 : </w:t>
+      </w:r>
+      <w:r>
+        <w:rPr>
+          <w:i/>
+        </w:rPr>
+        <w:t>Images originales</w:t>
+      </w:r>
+    </w:p>
+    <w:p>
+      <w:pPr>
+        <w:jc w:val="center"/>
+      </w:pPr>
+    </w:p>
+    <w:p>
+      <w:pPr>
+        <w:jc w:val="center"/>
+      </w:pPr>
+      <w:r>
+        <w:t>Tout d’abord</w:t>
+      </w:r>
+      <w:r>
+        <w:t>, l’image est divisée en blocs de 8*8, puis on applique à chaque bloc la transformée en cosinus discrète (DCT).</w:t>
+      </w:r>
+    </w:p>
+    <w:p>
+      <w:pPr>
+        <w:jc w:val="center"/>
+      </w:pPr>
+    </w:p>
+    <w:p>
+      <w:pPr>
+        <w:jc w:val="center"/>
+      </w:pPr>
+      <w:r>
+        <w:rPr>
+          <w:noProof/>
+        </w:rPr>
+        <w:drawing>
+          <wp:inline distT="0" distB="0" distL="0" distR="0">
+            <wp:extent cx="5753100" cy="2000250"/>
+            <wp:effectExtent l="0" t="0" r="0" b="0"/>
+            <wp:docPr id="3" name="Image 3"/>
+            <wp:cNvGraphicFramePr>
+              <a:graphicFrameLocks xmlns:a="http://schemas.openxmlformats.org/drawingml/2006/main" noChangeAspect="1"/>
+            </wp:cNvGraphicFramePr>
+            <a:graphic xmlns:a="http://schemas.openxmlformats.org/drawingml/2006/main">
+              <a:graphicData uri="http://schemas.openxmlformats.org/drawingml/2006/picture">
+                <pic:pic xmlns:pic="http://schemas.openxmlformats.org/drawingml/2006/picture">
+                  <pic:nvPicPr>
+                    <pic:cNvPr id="0" name="Picture 3"/>
+                    <pic:cNvPicPr>
+                      <a:picLocks noChangeAspect="1" noChangeArrowheads="1"/>
+                    </pic:cNvPicPr>
+                  </pic:nvPicPr>
+                  <pic:blipFill>
+                    <a:blip r:embed="rId8" cstate="print">
+                      <a:extLst>
+                        <a:ext uri="{28A0092B-C50C-407E-A947-70E740481C1C}">
+                          <a14:useLocalDpi xmlns:a14="http://schemas.microsoft.com/office/drawing/2010/main" val="0"/>
+                        </a:ext>
+                      </a:extLst>
+                    </a:blip>
+                    <a:srcRect/>
+                    <a:stretch>
+                      <a:fillRect/>
+                    </a:stretch>
+                  </pic:blipFill>
+                  <pic:spPr bwMode="auto">
+                    <a:xfrm>
+                      <a:off x="0" y="0"/>
+                      <a:ext cx="5753100" cy="2000250"/>
+                    </a:xfrm>
+                    <a:prstGeom prst="rect">
+                      <a:avLst/>
+                    </a:prstGeom>
+                    <a:noFill/>
+                    <a:ln>
+                      <a:noFill/>
+                    </a:ln>
+                  </pic:spPr>
+                </pic:pic>
+              </a:graphicData>
+            </a:graphic>
+          </wp:inline>
+        </w:drawing>
+      </w:r>
+    </w:p>
+    <w:p>
+      <w:pPr>
+        <w:jc w:val="center"/>
+        <w:rPr>
+          <w:i/>
+        </w:rPr>
+      </w:pPr>
+      <w:r>
+        <w:rPr>
+          <w:b/>
+          <w:i/>
+        </w:rPr>
+        <w:t xml:space="preserve">Figure 2 : </w:t>
+      </w:r>
+      <w:r>
+        <w:rPr>
+          <w:i/>
+        </w:rPr>
+        <w:t>Images après application de la DCT</w:t>
+      </w:r>
+    </w:p>
+    <w:p>
+      <w:pPr>
+        <w:jc w:val="center"/>
+      </w:pPr>
+    </w:p>
+    <w:p>
+      <w:pPr>
+        <w:jc w:val="center"/>
+      </w:pPr>
+    </w:p>
+    <w:p>
+      <w:pPr>
+        <w:jc w:val="center"/>
+      </w:pPr>
+    </w:p>
+    <w:p>
+      <w:pPr>
+        <w:jc w:val="center"/>
+      </w:pPr>
+    </w:p>
+    <w:p>
+      <w:pPr>
+        <w:jc w:val="center"/>
+      </w:pPr>
+    </w:p>
+    <w:p>
+      <w:pPr>
+        <w:jc w:val="center"/>
+      </w:pPr>
+    </w:p>
+    <w:p/>
+    <w:p>
+      <w:pPr>
+        <w:jc w:val="center"/>
+      </w:pPr>
+      <w:r>
+        <w:t>Ensuite,</w:t>
+      </w:r>
+      <w:r>
+        <w:t xml:space="preserve"> on quantifie chaque bloc grâce à la matrice de quantification donnée (qui corresponds à la matrice de quantification JPEG pour un niveau de compression = 50%)</w:t>
+      </w:r>
+      <w:r>
+        <w:t>.</w:t>
+      </w:r>
+    </w:p>
+    <w:p>
+      <w:pPr>
+        <w:jc w:val="center"/>
+      </w:pPr>
+    </w:p>
+    <w:p>
+      <w:pPr>
+        <w:jc w:val="center"/>
+      </w:pPr>
+      <w:r>
+        <w:rPr>
+          <w:noProof/>
+        </w:rPr>
+        <w:drawing>
+          <wp:inline distT="0" distB="0" distL="0" distR="0">
+            <wp:extent cx="5753100" cy="2000250"/>
+            <wp:effectExtent l="0" t="0" r="0" b="0"/>
+            <wp:docPr id="4" name="Image 4"/>
+            <wp:cNvGraphicFramePr>
+              <a:graphicFrameLocks xmlns:a="http://schemas.openxmlformats.org/drawingml/2006/main" noChangeAspect="1"/>
+            </wp:cNvGraphicFramePr>
+            <a:graphic xmlns:a="http://schemas.openxmlformats.org/drawingml/2006/main">
+              <a:graphicData uri="http://schemas.openxmlformats.org/drawingml/2006/picture">
+                <pic:pic xmlns:pic="http://schemas.openxmlformats.org/drawingml/2006/picture">
+                  <pic:nvPicPr>
+                    <pic:cNvPr id="0" name="Picture 4"/>
+                    <pic:cNvPicPr>
+                      <a:picLocks noChangeAspect="1" noChangeArrowheads="1"/>
+                    </pic:cNvPicPr>
+                  </pic:nvPicPr>
+                  <pic:blipFill>
+                    <a:blip r:embed="rId9" cstate="print">
+                      <a:extLst>
+                        <a:ext uri="{28A0092B-C50C-407E-A947-70E740481C1C}">
+                          <a14:useLocalDpi xmlns:a14="http://schemas.microsoft.com/office/drawing/2010/main" val="0"/>
+                        </a:ext>
+                      </a:extLst>
+                    </a:blip>
+                    <a:srcRect/>
+                    <a:stretch>
+                      <a:fillRect/>
+                    </a:stretch>
+                  </pic:blipFill>
+                  <pic:spPr bwMode="auto">
+                    <a:xfrm>
+                      <a:off x="0" y="0"/>
+                      <a:ext cx="5753100" cy="2000250"/>
+                    </a:xfrm>
+                    <a:prstGeom prst="rect">
+                      <a:avLst/>
+                    </a:prstGeom>
+                    <a:noFill/>
+                    <a:ln>
+                      <a:noFill/>
+                    </a:ln>
+                  </pic:spPr>
+                </pic:pic>
+              </a:graphicData>
+            </a:graphic>
+          </wp:inline>
+        </w:drawing>
+      </w:r>
+    </w:p>
+    <w:p>
+      <w:pPr>
+        <w:jc w:val="center"/>
+        <w:rPr>
+          <w:i/>
+        </w:rPr>
+      </w:pPr>
+      <w:r>
+        <w:rPr>
+          <w:b/>
+          <w:i/>
+        </w:rPr>
+        <w:t xml:space="preserve">Figure 3 : </w:t>
+      </w:r>
+      <w:r>
+        <w:rPr>
+          <w:i/>
+        </w:rPr>
+        <w:t>Image après quantification</w:t>
+      </w:r>
+    </w:p>
+    <w:p>
+      <w:pPr>
+        <w:jc w:val="center"/>
+      </w:pPr>
+    </w:p>
+    <w:p>
+      <w:pPr>
+        <w:jc w:val="center"/>
+      </w:pPr>
+      <w:r>
+        <w:t>N</w:t>
+      </w:r>
+      <w:r>
+        <w:t>ous transformons</w:t>
+      </w:r>
+      <w:r>
+        <w:t xml:space="preserve"> alors</w:t>
+      </w:r>
+      <w:r>
+        <w:t xml:space="preserve"> chaque bloc en vecteur grâce à une lecture en zigzag (</w:t>
+      </w:r>
+      <w:r>
+        <w:t>Un code déjà existant a été utilisé pour la lecture en zigzag).</w:t>
+      </w:r>
+    </w:p>
+    <w:p>
+      <w:pPr>
+        <w:jc w:val="center"/>
+      </w:pPr>
+      <w:r>
+        <w:t xml:space="preserve">Ces vecteurs sont ensuite codés selon le codage RLE (Le code était déjà existant), ce qui nous fournit un unique vecteur qui est lui-même codé grâce au codage de </w:t>
       </w:r>
       <w:proofErr w:type="spellStart"/>
       <w:r>
-        <w:t>transmi</w:t>
-      </w:r>
-      <w:bookmarkStart w:id="0" w:name="_GoBack"/>
-      <w:bookmarkEnd w:id="0"/>
+        <w:t>huffman</w:t>
+      </w:r>
       <w:proofErr w:type="spellEnd"/>
+      <w:r>
+        <w:t xml:space="preserve"> (En somme, ce qui sera envoyé sera le vecteur en sortie du codage RLE, ce qui nous permet de reconstruire les symboles et les répétitions de ces symboles lors de la décompression)</w:t>
+      </w:r>
+      <w:r>
+        <w:t>.</w:t>
+      </w:r>
+    </w:p>
+    <w:p>
+      <w:pPr>
+        <w:jc w:val="center"/>
+      </w:pPr>
+      <w:r>
+        <w:t xml:space="preserve">Enfin, </w:t>
+      </w:r>
+      <w:r>
+        <w:t>l</w:t>
+      </w:r>
+      <w:r>
+        <w:t xml:space="preserve">e message généré en sortie du codage de </w:t>
+      </w:r>
+      <w:proofErr w:type="spellStart"/>
+      <w:r>
+        <w:t>huffman</w:t>
+      </w:r>
+      <w:proofErr w:type="spellEnd"/>
+      <w:r>
+        <w:t xml:space="preserve"> est transmis par le canal de transmission.</w:t>
+      </w:r>
+    </w:p>
+    <w:p>
+      <w:pPr>
+        <w:jc w:val="center"/>
+      </w:pPr>
+    </w:p>
+    <w:p>
+      <w:pPr>
+        <w:rPr>
+          <w:rFonts w:asciiTheme="majorHAnsi" w:eastAsiaTheme="majorEastAsia" w:hAnsiTheme="majorHAnsi" w:cstheme="majorBidi"/>
+          <w:color w:val="2F5496" w:themeColor="accent1" w:themeShade="BF"/>
+          <w:sz w:val="32"/>
+          <w:szCs w:val="32"/>
+        </w:rPr>
+      </w:pPr>
+      <w:r>
+        <w:br w:type="page"/>
+      </w:r>
+    </w:p>
+    <w:p>
+      <w:pPr>
+        <w:pStyle w:val="Titre1"/>
+      </w:pPr>
+      <w:bookmarkStart w:id="2" w:name="_Toc9265427"/>
+      <w:r>
+        <w:lastRenderedPageBreak/>
+        <w:t>Présentation de la décompression en format JPEG</w:t>
+      </w:r>
+      <w:bookmarkEnd w:id="2"/>
+    </w:p>
+    <w:p/>
+    <w:p>
+      <w:pPr>
+        <w:jc w:val="center"/>
+      </w:pPr>
+      <w:r>
+        <w:t xml:space="preserve">Pour la décompression on doit recevoir deux vecteurs : le message en sortie du codage de </w:t>
+      </w:r>
+      <w:proofErr w:type="spellStart"/>
+      <w:r>
+        <w:t>huffman</w:t>
+      </w:r>
+      <w:proofErr w:type="spellEnd"/>
+      <w:r>
+        <w:t xml:space="preserve"> et le dictionnaire généré pour le codage de </w:t>
+      </w:r>
+      <w:proofErr w:type="spellStart"/>
+      <w:r>
+        <w:t>huffman</w:t>
+      </w:r>
+      <w:proofErr w:type="spellEnd"/>
+      <w:r>
+        <w:t>. Nous n’avons pas transmis le dictionnaire via le canal pour ce projet.</w:t>
+      </w:r>
+    </w:p>
+    <w:p>
+      <w:pPr>
+        <w:jc w:val="center"/>
+      </w:pPr>
+      <w:r>
+        <w:t xml:space="preserve">D’abord nous décodons le message reçu et nous reconstruisons le vecteur en sortie de lecture en </w:t>
+      </w:r>
+      <w:proofErr w:type="spellStart"/>
+      <w:r>
+        <w:t>zizag</w:t>
+      </w:r>
+      <w:proofErr w:type="spellEnd"/>
+      <w:r>
+        <w:t xml:space="preserve"> par bloc. Nous reconstruisons alors chaque bloc en lecture par </w:t>
+      </w:r>
+      <w:proofErr w:type="spellStart"/>
+      <w:r>
+        <w:t>zizag</w:t>
+      </w:r>
+      <w:proofErr w:type="spellEnd"/>
+      <w:r>
+        <w:t xml:space="preserve"> inversée.</w:t>
+      </w:r>
+    </w:p>
+    <w:p>
+      <w:pPr>
+        <w:jc w:val="center"/>
+      </w:pPr>
+      <w:r>
+        <w:t>Nous appliquons alors l’inverse de chaque transformation (d’abord quantification inverse puis DCT inverse avant de remettre le bloc ainsi traité à sa place.</w:t>
+      </w:r>
+    </w:p>
+    <w:p>
+      <w:pPr>
+        <w:jc w:val="center"/>
+      </w:pPr>
+      <w:r>
+        <w:t>Enfin, l</w:t>
+      </w:r>
+      <w:r>
+        <w:t>’image décompressée est affichée</w:t>
+      </w:r>
+    </w:p>
+    <w:p>
+      <w:pPr>
+        <w:jc w:val="center"/>
+      </w:pPr>
+    </w:p>
+    <w:p>
+      <w:pPr>
+        <w:jc w:val="center"/>
+      </w:pPr>
+      <w:r>
+        <w:rPr>
+          <w:noProof/>
+        </w:rPr>
+        <w:drawing>
+          <wp:inline distT="0" distB="0" distL="0" distR="0">
+            <wp:extent cx="5753100" cy="2009775"/>
+            <wp:effectExtent l="0" t="0" r="0" b="9525"/>
+            <wp:docPr id="5" name="Image 5"/>
+            <wp:cNvGraphicFramePr>
+              <a:graphicFrameLocks xmlns:a="http://schemas.openxmlformats.org/drawingml/2006/main" noChangeAspect="1"/>
+            </wp:cNvGraphicFramePr>
+            <a:graphic xmlns:a="http://schemas.openxmlformats.org/drawingml/2006/main">
+              <a:graphicData uri="http://schemas.openxmlformats.org/drawingml/2006/picture">
+                <pic:pic xmlns:pic="http://schemas.openxmlformats.org/drawingml/2006/picture">
+                  <pic:nvPicPr>
+                    <pic:cNvPr id="0" name="Picture 5"/>
+                    <pic:cNvPicPr>
+                      <a:picLocks noChangeAspect="1" noChangeArrowheads="1"/>
+                    </pic:cNvPicPr>
+                  </pic:nvPicPr>
+                  <pic:blipFill>
+                    <a:blip r:embed="rId10" cstate="print">
+                      <a:extLst>
+                        <a:ext uri="{28A0092B-C50C-407E-A947-70E740481C1C}">
+                          <a14:useLocalDpi xmlns:a14="http://schemas.microsoft.com/office/drawing/2010/main" val="0"/>
+                        </a:ext>
+                      </a:extLst>
+                    </a:blip>
+                    <a:srcRect/>
+                    <a:stretch>
+                      <a:fillRect/>
+                    </a:stretch>
+                  </pic:blipFill>
+                  <pic:spPr bwMode="auto">
+                    <a:xfrm>
+                      <a:off x="0" y="0"/>
+                      <a:ext cx="5753100" cy="2009775"/>
+                    </a:xfrm>
+                    <a:prstGeom prst="rect">
+                      <a:avLst/>
+                    </a:prstGeom>
+                    <a:noFill/>
+                    <a:ln>
+                      <a:noFill/>
+                    </a:ln>
+                  </pic:spPr>
+                </pic:pic>
+              </a:graphicData>
+            </a:graphic>
+          </wp:inline>
+        </w:drawing>
+      </w:r>
+    </w:p>
+    <w:p>
+      <w:pPr>
+        <w:jc w:val="center"/>
+        <w:rPr>
+          <w:i/>
+        </w:rPr>
+      </w:pPr>
+      <w:r>
+        <w:rPr>
+          <w:b/>
+          <w:i/>
+        </w:rPr>
+        <w:t xml:space="preserve">Figure 4 : </w:t>
+      </w:r>
+      <w:r>
+        <w:rPr>
+          <w:i/>
+        </w:rPr>
+        <w:t>Images décompressées</w:t>
+      </w:r>
+    </w:p>
+    <w:p/>
+    <w:p>
+      <w:pPr>
+        <w:rPr>
+          <w:rFonts w:asciiTheme="majorHAnsi" w:eastAsiaTheme="majorEastAsia" w:hAnsiTheme="majorHAnsi" w:cstheme="majorBidi"/>
+          <w:color w:val="2F5496" w:themeColor="accent1" w:themeShade="BF"/>
+          <w:sz w:val="32"/>
+          <w:szCs w:val="32"/>
+        </w:rPr>
+      </w:pPr>
+      <w:r>
+        <w:br w:type="page"/>
+      </w:r>
+    </w:p>
+    <w:p>
+      <w:pPr>
+        <w:pStyle w:val="Titre1"/>
+      </w:pPr>
+      <w:bookmarkStart w:id="3" w:name="_Toc9265428"/>
+      <w:r>
+        <w:lastRenderedPageBreak/>
+        <w:t>Observations</w:t>
+      </w:r>
+      <w:bookmarkEnd w:id="3"/>
+    </w:p>
+    <w:p/>
+    <w:p>
+      <w:pPr>
+        <w:jc w:val="center"/>
+      </w:pPr>
+      <w:r>
+        <w:t>On observe dans l’image décompressée une légère perte de qualité autour des zones à détail (quadrillages surtout). De plus, on peut légèrement discerner les blocs 8*8 :</w:t>
+      </w:r>
+    </w:p>
+    <w:p>
+      <w:pPr>
+        <w:jc w:val="center"/>
+      </w:pPr>
+      <w:r>
+        <w:rPr>
+          <w:noProof/>
+        </w:rPr>
+        <w:drawing>
+          <wp:inline distT="0" distB="0" distL="0" distR="0">
+            <wp:extent cx="4238625" cy="2203524"/>
+            <wp:effectExtent l="0" t="0" r="0" b="6350"/>
+            <wp:docPr id="6" name="Image 6"/>
+            <wp:cNvGraphicFramePr>
+              <a:graphicFrameLocks xmlns:a="http://schemas.openxmlformats.org/drawingml/2006/main" noChangeAspect="1"/>
+            </wp:cNvGraphicFramePr>
+            <a:graphic xmlns:a="http://schemas.openxmlformats.org/drawingml/2006/main">
+              <a:graphicData uri="http://schemas.openxmlformats.org/drawingml/2006/picture">
+                <pic:pic xmlns:pic="http://schemas.openxmlformats.org/drawingml/2006/picture">
+                  <pic:nvPicPr>
+                    <pic:cNvPr id="0" name="Picture 6"/>
+                    <pic:cNvPicPr>
+                      <a:picLocks noChangeAspect="1" noChangeArrowheads="1"/>
+                    </pic:cNvPicPr>
+                  </pic:nvPicPr>
+                  <pic:blipFill>
+                    <a:blip r:embed="rId11">
+                      <a:extLst>
+                        <a:ext uri="{28A0092B-C50C-407E-A947-70E740481C1C}">
+                          <a14:useLocalDpi xmlns:a14="http://schemas.microsoft.com/office/drawing/2010/main" val="0"/>
+                        </a:ext>
+                      </a:extLst>
+                    </a:blip>
+                    <a:srcRect/>
+                    <a:stretch>
+                      <a:fillRect/>
+                    </a:stretch>
+                  </pic:blipFill>
+                  <pic:spPr bwMode="auto">
+                    <a:xfrm>
+                      <a:off x="0" y="0"/>
+                      <a:ext cx="4268430" cy="2219019"/>
+                    </a:xfrm>
+                    <a:prstGeom prst="rect">
+                      <a:avLst/>
+                    </a:prstGeom>
+                    <a:noFill/>
+                    <a:ln>
+                      <a:noFill/>
+                    </a:ln>
+                  </pic:spPr>
+                </pic:pic>
+              </a:graphicData>
+            </a:graphic>
+          </wp:inline>
+        </w:drawing>
+      </w:r>
+    </w:p>
+    <w:p>
+      <w:pPr>
+        <w:jc w:val="center"/>
+      </w:pPr>
+      <w:r>
+        <w:rPr>
+          <w:noProof/>
+        </w:rPr>
+        <w:drawing>
+          <wp:inline distT="0" distB="0" distL="0" distR="0" wp14:anchorId="6A593EC1" wp14:editId="7CC9748F">
+            <wp:extent cx="4199398" cy="2183130"/>
+            <wp:effectExtent l="0" t="0" r="0" b="7620"/>
+            <wp:docPr id="7" name="Image 7"/>
+            <wp:cNvGraphicFramePr>
+              <a:graphicFrameLocks xmlns:a="http://schemas.openxmlformats.org/drawingml/2006/main" noChangeAspect="1"/>
+            </wp:cNvGraphicFramePr>
+            <a:graphic xmlns:a="http://schemas.openxmlformats.org/drawingml/2006/main">
+              <a:graphicData uri="http://schemas.openxmlformats.org/drawingml/2006/picture">
+                <pic:pic xmlns:pic="http://schemas.openxmlformats.org/drawingml/2006/picture">
+                  <pic:nvPicPr>
+                    <pic:cNvPr id="0" name="Picture 7"/>
+                    <pic:cNvPicPr>
+                      <a:picLocks noChangeAspect="1" noChangeArrowheads="1"/>
+                    </pic:cNvPicPr>
+                  </pic:nvPicPr>
+                  <pic:blipFill>
+                    <a:blip r:embed="rId12">
+                      <a:extLst>
+                        <a:ext uri="{28A0092B-C50C-407E-A947-70E740481C1C}">
+                          <a14:useLocalDpi xmlns:a14="http://schemas.microsoft.com/office/drawing/2010/main" val="0"/>
+                        </a:ext>
+                      </a:extLst>
+                    </a:blip>
+                    <a:srcRect/>
+                    <a:stretch>
+                      <a:fillRect/>
+                    </a:stretch>
+                  </pic:blipFill>
+                  <pic:spPr bwMode="auto">
+                    <a:xfrm>
+                      <a:off x="0" y="0"/>
+                      <a:ext cx="4277911" cy="2223946"/>
+                    </a:xfrm>
+                    <a:prstGeom prst="rect">
+                      <a:avLst/>
+                    </a:prstGeom>
+                    <a:noFill/>
+                    <a:ln>
+                      <a:noFill/>
+                    </a:ln>
+                  </pic:spPr>
+                </pic:pic>
+              </a:graphicData>
+            </a:graphic>
+          </wp:inline>
+        </w:drawing>
+      </w:r>
+    </w:p>
+    <w:p>
+      <w:pPr>
+        <w:jc w:val="center"/>
+      </w:pPr>
+      <w:r>
+        <w:rPr>
+          <w:noProof/>
+        </w:rPr>
+        <w:drawing>
+          <wp:inline distT="0" distB="0" distL="0" distR="0">
+            <wp:extent cx="4218938" cy="2200275"/>
+            <wp:effectExtent l="0" t="0" r="0" b="0"/>
+            <wp:docPr id="8" name="Image 8"/>
+            <wp:cNvGraphicFramePr>
+              <a:graphicFrameLocks xmlns:a="http://schemas.openxmlformats.org/drawingml/2006/main" noChangeAspect="1"/>
+            </wp:cNvGraphicFramePr>
+            <a:graphic xmlns:a="http://schemas.openxmlformats.org/drawingml/2006/main">
+              <a:graphicData uri="http://schemas.openxmlformats.org/drawingml/2006/picture">
+                <pic:pic xmlns:pic="http://schemas.openxmlformats.org/drawingml/2006/picture">
+                  <pic:nvPicPr>
+                    <pic:cNvPr id="0" name="Picture 8"/>
+                    <pic:cNvPicPr>
+                      <a:picLocks noChangeAspect="1" noChangeArrowheads="1"/>
+                    </pic:cNvPicPr>
+                  </pic:nvPicPr>
+                  <pic:blipFill>
+                    <a:blip r:embed="rId13" cstate="print">
+                      <a:extLst>
+                        <a:ext uri="{28A0092B-C50C-407E-A947-70E740481C1C}">
+                          <a14:useLocalDpi xmlns:a14="http://schemas.microsoft.com/office/drawing/2010/main" val="0"/>
+                        </a:ext>
+                      </a:extLst>
+                    </a:blip>
+                    <a:srcRect/>
+                    <a:stretch>
+                      <a:fillRect/>
+                    </a:stretch>
+                  </pic:blipFill>
+                  <pic:spPr bwMode="auto">
+                    <a:xfrm>
+                      <a:off x="0" y="0"/>
+                      <a:ext cx="4265028" cy="2224312"/>
+                    </a:xfrm>
+                    <a:prstGeom prst="rect">
+                      <a:avLst/>
+                    </a:prstGeom>
+                    <a:noFill/>
+                    <a:ln>
+                      <a:noFill/>
+                    </a:ln>
+                  </pic:spPr>
+                </pic:pic>
+              </a:graphicData>
+            </a:graphic>
+          </wp:inline>
+        </w:drawing>
+      </w:r>
+    </w:p>
+    <w:p>
+      <w:pPr>
+        <w:jc w:val="center"/>
+        <w:rPr>
+          <w:i/>
+        </w:rPr>
+      </w:pPr>
+      <w:r>
+        <w:rPr>
+          <w:b/>
+          <w:i/>
+        </w:rPr>
+        <w:t xml:space="preserve">Figures 5 à 7 : </w:t>
+      </w:r>
+      <w:r>
+        <w:rPr>
+          <w:i/>
+        </w:rPr>
+        <w:t>Vue de détail avant et après compression JPEG</w:t>
+      </w:r>
+    </w:p>
+    <w:p>
+      <w:pPr>
+        <w:jc w:val="center"/>
+      </w:pPr>
+    </w:p>
+    <w:p>
+      <w:pPr>
+        <w:jc w:val="center"/>
+      </w:pPr>
+      <w:r>
+        <w:t>Néanmoins, l’image générale reste fidèle à l’image originale.</w:t>
+      </w:r>
+    </w:p>
+    <w:p>
+      <w:pPr>
+        <w:pStyle w:val="Titre1"/>
+      </w:pPr>
+      <w:bookmarkStart w:id="4" w:name="_Toc9265429"/>
+      <w:r>
+        <w:lastRenderedPageBreak/>
+        <w:t>Robustesse face à la transmission par canal AWGN</w:t>
+      </w:r>
+      <w:bookmarkEnd w:id="4"/>
+    </w:p>
+    <w:p/>
+    <w:p>
+      <w:r>
+        <w:t>A faire</w:t>
+      </w:r>
     </w:p>
     <w:sectPr>
+      <w:footerReference w:type="default" r:id="rId14"/>
       <w:pgSz w:w="11906" w:h="16838"/>
       <w:pgMar w:top="1417" w:right="1417" w:bottom="1417" w:left="1417" w:header="708" w:footer="708" w:gutter="0"/>
       <w:cols w:space="708"/>
@@ -70,6 +1376,98 @@
     </w:sectPr>
   </w:body>
 </w:document>
+</file>
+
+<file path=word/endnotes.xml><?xml version="1.0" encoding="utf-8"?>
+<w:endnotes xmlns:wpc="http://schemas.microsoft.com/office/word/2010/wordprocessingCanvas" xmlns:cx="http://schemas.microsoft.com/office/drawing/2014/chartex" xmlns:cx1="http://schemas.microsoft.com/office/drawing/2015/9/8/chartex" xmlns:cx2="http://schemas.microsoft.com/office/drawing/2015/10/21/chartex" xmlns:cx3="http://schemas.microsoft.com/office/drawing/2016/5/9/chartex" xmlns:cx4="http://schemas.microsoft.com/office/drawing/2016/5/10/chartex" xmlns:cx5="http://schemas.microsoft.com/office/drawing/2016/5/11/chartex" xmlns:cx6="http://schemas.microsoft.com/office/drawing/2016/5/12/chartex" xmlns:cx7="http://schemas.microsoft.com/office/drawing/2016/5/13/chartex" xmlns:cx8="http://schemas.microsoft.com/office/drawing/2016/5/14/chartex" xmlns:mc="http://schemas.openxmlformats.org/markup-compatibility/2006" xmlns:aink="http://schemas.microsoft.com/office/drawing/2016/ink" xmlns:am3d="http://schemas.microsoft.com/office/drawing/2017/model3d" xmlns:o="urn:schemas-microsoft-com:office:office" xmlns:r="http://schemas.openxmlformats.org/officeDocument/2006/relationships" xmlns:m="http://schemas.openxmlformats.org/officeDocument/2006/math" xmlns:v="urn:schemas-microsoft-com:vml" xmlns:wp14="http://schemas.microsoft.com/office/word/2010/wordprocessingDrawing" xmlns:wp="http://schemas.openxmlformats.org/drawingml/2006/wordprocessingDrawing" xmlns:w10="urn:schemas-microsoft-com:office:word" xmlns:w="http://schemas.openxmlformats.org/wordprocessingml/2006/main" xmlns:w14="http://schemas.microsoft.com/office/word/2010/wordml" xmlns:w15="http://schemas.microsoft.com/office/word/2012/wordml" xmlns:w16cid="http://schemas.microsoft.com/office/word/2016/wordml/cid" xmlns:w16se="http://schemas.microsoft.com/office/word/2015/wordml/symex" xmlns:wpg="http://schemas.microsoft.com/office/word/2010/wordprocessingGroup" xmlns:wpi="http://schemas.microsoft.com/office/word/2010/wordprocessingInk" xmlns:wne="http://schemas.microsoft.com/office/word/2006/wordml" xmlns:wps="http://schemas.microsoft.com/office/word/2010/wordprocessingShape" mc:Ignorable="w14 w15 w16se w16cid wp14">
+  <w:endnote w:type="separator" w:id="-1">
+    <w:p>
+      <w:pPr>
+        <w:spacing w:after="0" w:line="240" w:lineRule="auto"/>
+      </w:pPr>
+      <w:r>
+        <w:separator/>
+      </w:r>
+    </w:p>
+  </w:endnote>
+  <w:endnote w:type="continuationSeparator" w:id="0">
+    <w:p>
+      <w:pPr>
+        <w:spacing w:after="0" w:line="240" w:lineRule="auto"/>
+      </w:pPr>
+      <w:r>
+        <w:continuationSeparator/>
+      </w:r>
+    </w:p>
+  </w:endnote>
+</w:endnotes>
+</file>
+
+<file path=word/footer1.xml><?xml version="1.0" encoding="utf-8"?>
+<w:ftr xmlns:wpc="http://schemas.microsoft.com/office/word/2010/wordprocessingCanvas" xmlns:cx="http://schemas.microsoft.com/office/drawing/2014/chartex" xmlns:cx1="http://schemas.microsoft.com/office/drawing/2015/9/8/chartex" xmlns:cx2="http://schemas.microsoft.com/office/drawing/2015/10/21/chartex" xmlns:cx3="http://schemas.microsoft.com/office/drawing/2016/5/9/chartex" xmlns:cx4="http://schemas.microsoft.com/office/drawing/2016/5/10/chartex" xmlns:cx5="http://schemas.microsoft.com/office/drawing/2016/5/11/chartex" xmlns:cx6="http://schemas.microsoft.com/office/drawing/2016/5/12/chartex" xmlns:cx7="http://schemas.microsoft.com/office/drawing/2016/5/13/chartex" xmlns:cx8="http://schemas.microsoft.com/office/drawing/2016/5/14/chartex" xmlns:mc="http://schemas.openxmlformats.org/markup-compatibility/2006" xmlns:aink="http://schemas.microsoft.com/office/drawing/2016/ink" xmlns:am3d="http://schemas.microsoft.com/office/drawing/2017/model3d" xmlns:o="urn:schemas-microsoft-com:office:office" xmlns:r="http://schemas.openxmlformats.org/officeDocument/2006/relationships" xmlns:m="http://schemas.openxmlformats.org/officeDocument/2006/math" xmlns:v="urn:schemas-microsoft-com:vml" xmlns:wp14="http://schemas.microsoft.com/office/word/2010/wordprocessingDrawing" xmlns:wp="http://schemas.openxmlformats.org/drawingml/2006/wordprocessingDrawing" xmlns:w10="urn:schemas-microsoft-com:office:word" xmlns:w="http://schemas.openxmlformats.org/wordprocessingml/2006/main" xmlns:w14="http://schemas.microsoft.com/office/word/2010/wordml" xmlns:w15="http://schemas.microsoft.com/office/word/2012/wordml" xmlns:w16cid="http://schemas.microsoft.com/office/word/2016/wordml/cid" xmlns:w16se="http://schemas.microsoft.com/office/word/2015/wordml/symex" xmlns:wpg="http://schemas.microsoft.com/office/word/2010/wordprocessingGroup" xmlns:wpi="http://schemas.microsoft.com/office/word/2010/wordprocessingInk" xmlns:wne="http://schemas.microsoft.com/office/word/2006/wordml" xmlns:wps="http://schemas.microsoft.com/office/word/2010/wordprocessingShape" mc:Ignorable="w14 w15 w16se w16cid wp14">
+  <w:sdt>
+    <w:sdtPr>
+      <w:id w:val="1683634256"/>
+      <w:docPartObj>
+        <w:docPartGallery w:val="Page Numbers (Bottom of Page)"/>
+        <w:docPartUnique/>
+      </w:docPartObj>
+    </w:sdtPr>
+    <w:sdtContent>
+      <w:p>
+        <w:pPr>
+          <w:pStyle w:val="Pieddepage"/>
+          <w:jc w:val="right"/>
+        </w:pPr>
+        <w:r>
+          <w:fldChar w:fldCharType="begin"/>
+        </w:r>
+        <w:r>
+          <w:instrText>PAGE   \* MERGEFORMAT</w:instrText>
+        </w:r>
+        <w:r>
+          <w:fldChar w:fldCharType="separate"/>
+        </w:r>
+        <w:r>
+          <w:t>2</w:t>
+        </w:r>
+        <w:r>
+          <w:fldChar w:fldCharType="end"/>
+        </w:r>
+      </w:p>
+    </w:sdtContent>
+  </w:sdt>
+  <w:p>
+    <w:pPr>
+      <w:pStyle w:val="Pieddepage"/>
+    </w:pPr>
+  </w:p>
+</w:ftr>
+</file>
+
+<file path=word/footnotes.xml><?xml version="1.0" encoding="utf-8"?>
+<w:footnotes xmlns:wpc="http://schemas.microsoft.com/office/word/2010/wordprocessingCanvas" xmlns:cx="http://schemas.microsoft.com/office/drawing/2014/chartex" xmlns:cx1="http://schemas.microsoft.com/office/drawing/2015/9/8/chartex" xmlns:cx2="http://schemas.microsoft.com/office/drawing/2015/10/21/chartex" xmlns:cx3="http://schemas.microsoft.com/office/drawing/2016/5/9/chartex" xmlns:cx4="http://schemas.microsoft.com/office/drawing/2016/5/10/chartex" xmlns:cx5="http://schemas.microsoft.com/office/drawing/2016/5/11/chartex" xmlns:cx6="http://schemas.microsoft.com/office/drawing/2016/5/12/chartex" xmlns:cx7="http://schemas.microsoft.com/office/drawing/2016/5/13/chartex" xmlns:cx8="http://schemas.microsoft.com/office/drawing/2016/5/14/chartex" xmlns:mc="http://schemas.openxmlformats.org/markup-compatibility/2006" xmlns:aink="http://schemas.microsoft.com/office/drawing/2016/ink" xmlns:am3d="http://schemas.microsoft.com/office/drawing/2017/model3d" xmlns:o="urn:schemas-microsoft-com:office:office" xmlns:r="http://schemas.openxmlformats.org/officeDocument/2006/relationships" xmlns:m="http://schemas.openxmlformats.org/officeDocument/2006/math" xmlns:v="urn:schemas-microsoft-com:vml" xmlns:wp14="http://schemas.microsoft.com/office/word/2010/wordprocessingDrawing" xmlns:wp="http://schemas.openxmlformats.org/drawingml/2006/wordprocessingDrawing" xmlns:w10="urn:schemas-microsoft-com:office:word" xmlns:w="http://schemas.openxmlformats.org/wordprocessingml/2006/main" xmlns:w14="http://schemas.microsoft.com/office/word/2010/wordml" xmlns:w15="http://schemas.microsoft.com/office/word/2012/wordml" xmlns:w16cid="http://schemas.microsoft.com/office/word/2016/wordml/cid" xmlns:w16se="http://schemas.microsoft.com/office/word/2015/wordml/symex" xmlns:wpg="http://schemas.microsoft.com/office/word/2010/wordprocessingGroup" xmlns:wpi="http://schemas.microsoft.com/office/word/2010/wordprocessingInk" xmlns:wne="http://schemas.microsoft.com/office/word/2006/wordml" xmlns:wps="http://schemas.microsoft.com/office/word/2010/wordprocessingShape" mc:Ignorable="w14 w15 w16se w16cid wp14">
+  <w:footnote w:type="separator" w:id="-1">
+    <w:p>
+      <w:pPr>
+        <w:spacing w:after="0" w:line="240" w:lineRule="auto"/>
+      </w:pPr>
+      <w:r>
+        <w:separator/>
+      </w:r>
+    </w:p>
+  </w:footnote>
+  <w:footnote w:type="continuationSeparator" w:id="0">
+    <w:p>
+      <w:pPr>
+        <w:spacing w:after="0" w:line="240" w:lineRule="auto"/>
+      </w:pPr>
+      <w:r>
+        <w:continuationSeparator/>
+      </w:r>
+    </w:p>
+  </w:footnote>
+</w:footnotes>
 </file>
 
 <file path=word/styles.xml><?xml version="1.0" encoding="utf-8"?>
@@ -468,6 +1866,27 @@
     <w:name w:val="Normal"/>
     <w:qFormat/>
   </w:style>
+  <w:style w:type="paragraph" w:styleId="Titre1">
+    <w:name w:val="heading 1"/>
+    <w:basedOn w:val="Normal"/>
+    <w:next w:val="Normal"/>
+    <w:link w:val="Titre1Car"/>
+    <w:uiPriority w:val="9"/>
+    <w:qFormat/>
+    <w:rsid w:val="00175E27"/>
+    <w:pPr>
+      <w:keepNext/>
+      <w:keepLines/>
+      <w:spacing w:before="240" w:after="0"/>
+      <w:outlineLvl w:val="0"/>
+    </w:pPr>
+    <w:rPr>
+      <w:rFonts w:asciiTheme="majorHAnsi" w:eastAsiaTheme="majorEastAsia" w:hAnsiTheme="majorHAnsi" w:cstheme="majorBidi"/>
+      <w:color w:val="2F5496" w:themeColor="accent1" w:themeShade="BF"/>
+      <w:sz w:val="32"/>
+      <w:szCs w:val="32"/>
+    </w:rPr>
+  </w:style>
   <w:style w:type="character" w:default="1" w:styleId="Policepardfaut">
     <w:name w:val="Default Paragraph Font"/>
     <w:uiPriority w:val="1"/>
@@ -494,6 +1913,101 @@
     <w:uiPriority w:val="99"/>
     <w:semiHidden/>
     <w:unhideWhenUsed/>
+  </w:style>
+  <w:style w:type="character" w:customStyle="1" w:styleId="Titre1Car">
+    <w:name w:val="Titre 1 Car"/>
+    <w:basedOn w:val="Policepardfaut"/>
+    <w:link w:val="Titre1"/>
+    <w:uiPriority w:val="9"/>
+    <w:rsid w:val="00175E27"/>
+    <w:rPr>
+      <w:rFonts w:asciiTheme="majorHAnsi" w:eastAsiaTheme="majorEastAsia" w:hAnsiTheme="majorHAnsi" w:cstheme="majorBidi"/>
+      <w:color w:val="2F5496" w:themeColor="accent1" w:themeShade="BF"/>
+      <w:sz w:val="32"/>
+      <w:szCs w:val="32"/>
+    </w:rPr>
+  </w:style>
+  <w:style w:type="paragraph" w:styleId="En-ttedetabledesmatires">
+    <w:name w:val="TOC Heading"/>
+    <w:basedOn w:val="Titre1"/>
+    <w:next w:val="Normal"/>
+    <w:uiPriority w:val="39"/>
+    <w:unhideWhenUsed/>
+    <w:qFormat/>
+    <w:rsid w:val="00FD417A"/>
+    <w:pPr>
+      <w:outlineLvl w:val="9"/>
+    </w:pPr>
+    <w:rPr>
+      <w:lang w:eastAsia="fr-FR"/>
+    </w:rPr>
+  </w:style>
+  <w:style w:type="paragraph" w:styleId="TM1">
+    <w:name w:val="toc 1"/>
+    <w:basedOn w:val="Normal"/>
+    <w:next w:val="Normal"/>
+    <w:autoRedefine/>
+    <w:uiPriority w:val="39"/>
+    <w:unhideWhenUsed/>
+    <w:rsid w:val="00FD417A"/>
+    <w:pPr>
+      <w:spacing w:after="100"/>
+    </w:pPr>
+  </w:style>
+  <w:style w:type="character" w:styleId="Lienhypertexte">
+    <w:name w:val="Hyperlink"/>
+    <w:basedOn w:val="Policepardfaut"/>
+    <w:uiPriority w:val="99"/>
+    <w:unhideWhenUsed/>
+    <w:rsid w:val="00FD417A"/>
+    <w:rPr>
+      <w:color w:val="0563C1" w:themeColor="hyperlink"/>
+      <w:u w:val="single"/>
+    </w:rPr>
+  </w:style>
+  <w:style w:type="paragraph" w:styleId="En-tte">
+    <w:name w:val="header"/>
+    <w:basedOn w:val="Normal"/>
+    <w:link w:val="En-tteCar"/>
+    <w:uiPriority w:val="99"/>
+    <w:unhideWhenUsed/>
+    <w:rsid w:val="00FD417A"/>
+    <w:pPr>
+      <w:tabs>
+        <w:tab w:val="center" w:pos="4536"/>
+        <w:tab w:val="right" w:pos="9072"/>
+      </w:tabs>
+      <w:spacing w:after="0" w:line="240" w:lineRule="auto"/>
+    </w:pPr>
+  </w:style>
+  <w:style w:type="character" w:customStyle="1" w:styleId="En-tteCar">
+    <w:name w:val="En-tête Car"/>
+    <w:basedOn w:val="Policepardfaut"/>
+    <w:link w:val="En-tte"/>
+    <w:uiPriority w:val="99"/>
+    <w:rsid w:val="00FD417A"/>
+  </w:style>
+  <w:style w:type="paragraph" w:styleId="Pieddepage">
+    <w:name w:val="footer"/>
+    <w:basedOn w:val="Normal"/>
+    <w:link w:val="PieddepageCar"/>
+    <w:uiPriority w:val="99"/>
+    <w:unhideWhenUsed/>
+    <w:rsid w:val="00FD417A"/>
+    <w:pPr>
+      <w:tabs>
+        <w:tab w:val="center" w:pos="4536"/>
+        <w:tab w:val="right" w:pos="9072"/>
+      </w:tabs>
+      <w:spacing w:after="0" w:line="240" w:lineRule="auto"/>
+    </w:pPr>
+  </w:style>
+  <w:style w:type="character" w:customStyle="1" w:styleId="PieddepageCar">
+    <w:name w:val="Pied de page Car"/>
+    <w:basedOn w:val="Policepardfaut"/>
+    <w:link w:val="Pieddepage"/>
+    <w:uiPriority w:val="99"/>
+    <w:rsid w:val="00FD417A"/>
   </w:style>
 </w:styles>
 </file>
@@ -791,4 +2305,16 @@
     </a:ext>
   </a:extLst>
 </a:theme>
+</file>
+
+<file path=customXml/item1.xml><?xml version="1.0" encoding="utf-8"?>
+<b:Sources xmlns:b="http://schemas.openxmlformats.org/officeDocument/2006/bibliography" xmlns="http://schemas.openxmlformats.org/officeDocument/2006/bibliography" SelectedStyle="\APASixthEditionOfficeOnline.xsl" StyleName="APA" Version="6"/>
+</file>
+
+<file path=customXml/itemProps1.xml><?xml version="1.0" encoding="utf-8"?>
+<ds:datastoreItem xmlns:ds="http://schemas.openxmlformats.org/officeDocument/2006/customXml" ds:itemID="{0498E65E-5A00-4707-9899-92B5FD5A1D4B}">
+  <ds:schemaRefs>
+    <ds:schemaRef ds:uri="http://schemas.openxmlformats.org/officeDocument/2006/bibliography"/>
+  </ds:schemaRefs>
+</ds:datastoreItem>
 </file>
</xml_diff>